<commit_message>
Remise en ordre des fichiers + début vérification normalisation
Réorganisation des fichiers de règles de normalisation et
simplification + vérification des 10000 premières lignes du fichier
normalisation
</commit_message>
<xml_diff>
--- a/traitements_marchandises/2015Repertoire.docx
+++ b/traitements_marchandises/2015Repertoire.docx
@@ -88,7 +88,21 @@
           <w:rFonts w:ascii="Avenir Book" w:hAnsi="Avenir Book"/>
           <w:lang w:val="en-US"/>
         </w:rPr>
-        <w:t>• [HYPOTHESE] Aluchiabanis: probablement Alibanis, q.v.</w:t>
+        <w:t>• [HYPOTHESE] Aluchiabanis</w:t>
+      </w:r>
+      <w:r>
+        <w:rPr>
+          <w:rFonts w:ascii="Avenir Book" w:hAnsi="Avenir Book"/>
+          <w:lang w:val="en-US"/>
+        </w:rPr>
+        <w:t>, antchibanis</w:t>
+      </w:r>
+      <w:r>
+        <w:rPr>
+          <w:rFonts w:ascii="Avenir Book" w:hAnsi="Avenir Book"/>
+          <w:lang w:val="en-US"/>
+        </w:rPr>
+        <w:t>: probablement Alibanis, q.v.</w:t>
       </w:r>
     </w:p>
     <w:p>
@@ -1196,6 +1210,7 @@
           <w:bCs/>
         </w:rPr>
       </w:pPr>
+      <w:bookmarkStart w:id="0" w:name="_GoBack"/>
       <w:r>
         <w:rPr>
           <w:rFonts w:ascii="Avenir Book" w:hAnsi="Avenir Book"/>
@@ -1203,7 +1218,7 @@
         </w:rPr>
         <w:t xml:space="preserve">• Agneline: </w:t>
       </w:r>
-      <w:bookmarkStart w:id="0" w:name="ACAD1835"/>
+      <w:bookmarkStart w:id="1" w:name="ACAD1835"/>
       <w:r>
         <w:rPr>
           <w:rFonts w:ascii="Avenir Book" w:hAnsi="Avenir Book"/>
@@ -1241,7 +1256,7 @@
         </w:rPr>
         <w:t xml:space="preserve"> Edition (1832-5)</w:t>
       </w:r>
-      <w:bookmarkEnd w:id="0"/>
+      <w:bookmarkEnd w:id="1"/>
       <w:r>
         <w:rPr>
           <w:rFonts w:ascii="Avenir Book" w:hAnsi="Avenir Book"/>
@@ -1278,6 +1293,7 @@
         <w:t>".</w:t>
       </w:r>
     </w:p>
+    <w:bookmarkEnd w:id="0"/>
     <w:p>
       <w:pPr>
         <w:rPr>
@@ -1709,23 +1725,22 @@
           <w:rFonts w:ascii="Avenir Book" w:hAnsi="Avenir Book"/>
           <w:lang w:val="en-US"/>
         </w:rPr>
-        <w:t xml:space="preserve">• </w:t>
-      </w:r>
-      <w:bookmarkStart w:id="1" w:name="_GoBack"/>
+        <w:lastRenderedPageBreak/>
+        <w:t xml:space="preserve">• Alegias, </w:t>
+      </w:r>
       <w:r>
         <w:rPr>
           <w:rFonts w:ascii="Avenir Book" w:hAnsi="Avenir Book"/>
           <w:lang w:val="en-US"/>
         </w:rPr>
-        <w:t>Alegias</w:t>
-      </w:r>
-      <w:bookmarkEnd w:id="1"/>
+        <w:t xml:space="preserve">allegias, </w:t>
+      </w:r>
       <w:r>
         <w:rPr>
           <w:rFonts w:ascii="Avenir Book" w:hAnsi="Avenir Book"/>
           <w:lang w:val="en-US"/>
         </w:rPr>
-        <w:t xml:space="preserve">, elegias: </w:t>
+        <w:t xml:space="preserve">elegias: </w:t>
       </w:r>
       <w:r>
         <w:rPr>
@@ -2797,6 +2812,7 @@
           <w:rFonts w:ascii="Avenir Book" w:hAnsi="Avenir Book" w:cs="Liberation Sans"/>
           <w:iCs/>
         </w:rPr>
+        <w:lastRenderedPageBreak/>
         <w:t>• Arcanette: "</w:t>
       </w:r>
       <w:r>
@@ -3641,6 +3657,7 @@
           <w:iCs/>
           <w:color w:val="000000"/>
         </w:rPr>
+        <w:lastRenderedPageBreak/>
         <w:t>• Barbues: cruches ou bouteilles de grès, cf. Barbançons.</w:t>
       </w:r>
     </w:p>
@@ -4488,6 +4505,7 @@
           <w:rFonts w:ascii="Avenir Book" w:hAnsi="Avenir Book"/>
           <w:color w:val="000000"/>
         </w:rPr>
+        <w:lastRenderedPageBreak/>
         <w:t xml:space="preserve">• Blonde: "ouvrage de soie", </w:t>
       </w:r>
       <w:r>
@@ -5471,6 +5489,7 @@
           <w:rFonts w:ascii="Avenir Book" w:hAnsi="Avenir Book"/>
           <w:color w:val="000000"/>
         </w:rPr>
+        <w:lastRenderedPageBreak/>
         <w:t xml:space="preserve">• Caffars, caffards, caffar: article "Damas caffart", </w:t>
       </w:r>
       <w:r>
@@ -6573,6 +6592,7 @@
           <w:rFonts w:ascii="Avenir Book" w:hAnsi="Avenir Book"/>
           <w:color w:val="000000"/>
         </w:rPr>
+        <w:lastRenderedPageBreak/>
         <w:t>• Carisaye, Carisé: étoffe [Bacchia]</w:t>
       </w:r>
     </w:p>
@@ -7568,6 +7588,7 @@
           <w:rFonts w:ascii="Avenir Book" w:hAnsi="Avenir Book"/>
           <w:color w:val="000000"/>
         </w:rPr>
+        <w:lastRenderedPageBreak/>
         <w:t xml:space="preserve">• </w:t>
       </w:r>
       <w:r>
@@ -8517,6 +8538,7 @@
         <w:rPr>
           <w:rFonts w:ascii="Avenir Book" w:eastAsia="Times New Roman" w:hAnsi="Avenir Book"/>
         </w:rPr>
+        <w:lastRenderedPageBreak/>
         <w:t>• Fonçaille: "</w:t>
       </w:r>
       <w:r>
@@ -9327,6 +9349,7 @@
         <w:rPr>
           <w:rFonts w:ascii="Avenir Book" w:hAnsi="Avenir Book"/>
         </w:rPr>
+        <w:lastRenderedPageBreak/>
         <w:t xml:space="preserve">• Lanillas: "petites étoffes de laine de nankin", </w:t>
       </w:r>
       <w:r>
@@ -9469,7 +9492,19 @@
         <w:rPr>
           <w:rFonts w:ascii="Avenir Book" w:hAnsi="Avenir Book"/>
         </w:rPr>
-        <w:t>• Licanias ou licane: arbuste de la famille des</w:t>
+        <w:t>• Licanias</w:t>
+      </w:r>
+      <w:r>
+        <w:rPr>
+          <w:rFonts w:ascii="Avenir Book" w:hAnsi="Avenir Book"/>
+        </w:rPr>
+        <w:t>,</w:t>
+      </w:r>
+      <w:r>
+        <w:rPr>
+          <w:rFonts w:ascii="Avenir Book" w:hAnsi="Avenir Book"/>
+        </w:rPr>
+        <w:t xml:space="preserve"> licane: arbuste de la famille des</w:t>
       </w:r>
       <w:r>
         <w:rPr>
@@ -10043,6 +10078,7 @@
           <w:rFonts w:ascii="Avenir Book" w:hAnsi="Avenir Book"/>
           <w:color w:val="000000"/>
         </w:rPr>
+        <w:lastRenderedPageBreak/>
         <w:t>• Ne</w:t>
       </w:r>
       <w:r>
@@ -10726,7 +10762,14 @@
         <w:rPr>
           <w:rFonts w:ascii="Avenir Book" w:hAnsi="Avenir Book"/>
         </w:rPr>
-        <w:t xml:space="preserve">: « Nom que l’on donne à une espèce de toile claire faite de crin de cheval, qui sert à faire des tamis ou sas pour faire passer l’amidon, le plâtre et autres choses semblables qu’on veut mettre en poudre fine… Les rapatelles se fabriquent pour la plupart dans la Basse-Normandie aux environs de Coutance… Quoique qu’il ne se fasse pas un grand négoce de cette marchandise, néanmoins le tarif de 1664 ne laisse pas d’en parler et d’en fixer les droits à 12 s. le cent pesant, tant à l’entrée qu’à la sortie », article "Rapatelle", </w:t>
+        <w:t xml:space="preserve">: « Nom que l’on donne à une espèce de toile claire faite de crin de cheval, qui sert à faire des tamis ou sas pour faire passer l’amidon, le plâtre </w:t>
+      </w:r>
+      <w:r>
+        <w:rPr>
+          <w:rFonts w:ascii="Avenir Book" w:hAnsi="Avenir Book"/>
+        </w:rPr>
+        <w:lastRenderedPageBreak/>
+        <w:t xml:space="preserve">et autres choses semblables qu’on veut mettre en poudre fine… Les rapatelles se fabriquent pour la plupart dans la Basse-Normandie aux environs de Coutance… Quoique qu’il ne se fasse pas un grand négoce de cette marchandise, néanmoins le tarif de 1664 ne laisse pas d’en parler et d’en fixer les droits à 12 s. le cent pesant, tant à l’entrée qu’à la sortie », article "Rapatelle", </w:t>
       </w:r>
       <w:r>
         <w:rPr>
@@ -11495,6 +11538,7 @@
         <w:rPr>
           <w:rFonts w:ascii="Avenir Book" w:hAnsi="Avenir Book"/>
         </w:rPr>
+        <w:lastRenderedPageBreak/>
         <w:t>• Tapsel: "</w:t>
       </w:r>
       <w:r>

</xml_diff>

<commit_message>
vérification normalisation orthographique, suite
vérification des 22500 premières lignes du fichier
normalisation + quelques ajustements sur les fichiers de règles
</commit_message>
<xml_diff>
--- a/traitements_marchandises/2015Repertoire.docx
+++ b/traitements_marchandises/2015Repertoire.docx
@@ -1210,7 +1210,6 @@
           <w:bCs/>
         </w:rPr>
       </w:pPr>
-      <w:bookmarkStart w:id="0" w:name="_GoBack"/>
       <w:r>
         <w:rPr>
           <w:rFonts w:ascii="Avenir Book" w:hAnsi="Avenir Book"/>
@@ -1218,7 +1217,7 @@
         </w:rPr>
         <w:t xml:space="preserve">• Agneline: </w:t>
       </w:r>
-      <w:bookmarkStart w:id="1" w:name="ACAD1835"/>
+      <w:bookmarkStart w:id="0" w:name="ACAD1835"/>
       <w:r>
         <w:rPr>
           <w:rFonts w:ascii="Avenir Book" w:hAnsi="Avenir Book"/>
@@ -1256,7 +1255,7 @@
         </w:rPr>
         <w:t xml:space="preserve"> Edition (1832-5)</w:t>
       </w:r>
-      <w:bookmarkEnd w:id="1"/>
+      <w:bookmarkEnd w:id="0"/>
       <w:r>
         <w:rPr>
           <w:rFonts w:ascii="Avenir Book" w:hAnsi="Avenir Book"/>
@@ -1293,7 +1292,6 @@
         <w:t>".</w:t>
       </w:r>
     </w:p>
-    <w:bookmarkEnd w:id="0"/>
     <w:p>
       <w:pPr>
         <w:rPr>
@@ -1725,7 +1723,6 @@
           <w:rFonts w:ascii="Avenir Book" w:hAnsi="Avenir Book"/>
           <w:lang w:val="en-US"/>
         </w:rPr>
-        <w:lastRenderedPageBreak/>
         <w:t xml:space="preserve">• Alegias, </w:t>
       </w:r>
       <w:r>
@@ -2812,7 +2809,6 @@
           <w:rFonts w:ascii="Avenir Book" w:hAnsi="Avenir Book" w:cs="Liberation Sans"/>
           <w:iCs/>
         </w:rPr>
-        <w:lastRenderedPageBreak/>
         <w:t>• Arcanette: "</w:t>
       </w:r>
       <w:r>
@@ -3657,7 +3653,6 @@
           <w:iCs/>
           <w:color w:val="000000"/>
         </w:rPr>
-        <w:lastRenderedPageBreak/>
         <w:t>• Barbues: cruches ou bouteilles de grès, cf. Barbançons.</w:t>
       </w:r>
     </w:p>
@@ -4505,7 +4500,6 @@
           <w:rFonts w:ascii="Avenir Book" w:hAnsi="Avenir Book"/>
           <w:color w:val="000000"/>
         </w:rPr>
-        <w:lastRenderedPageBreak/>
         <w:t xml:space="preserve">• Blonde: "ouvrage de soie", </w:t>
       </w:r>
       <w:r>
@@ -5489,7 +5483,6 @@
           <w:rFonts w:ascii="Avenir Book" w:hAnsi="Avenir Book"/>
           <w:color w:val="000000"/>
         </w:rPr>
-        <w:lastRenderedPageBreak/>
         <w:t xml:space="preserve">• Caffars, caffards, caffar: article "Damas caffart", </w:t>
       </w:r>
       <w:r>
@@ -6592,7 +6585,6 @@
           <w:rFonts w:ascii="Avenir Book" w:hAnsi="Avenir Book"/>
           <w:color w:val="000000"/>
         </w:rPr>
-        <w:lastRenderedPageBreak/>
         <w:t>• Carisaye, Carisé: étoffe [Bacchia]</w:t>
       </w:r>
     </w:p>
@@ -7588,7 +7580,73 @@
           <w:rFonts w:ascii="Avenir Book" w:hAnsi="Avenir Book"/>
           <w:color w:val="000000"/>
         </w:rPr>
-        <w:lastRenderedPageBreak/>
+        <w:t>• Cotomine: Cotoninne, "</w:t>
+      </w:r>
+      <w:r>
+        <w:rPr>
+          <w:rFonts w:ascii="Avenir Book" w:hAnsi="Avenir Book"/>
+          <w:color w:val="000000"/>
+        </w:rPr>
+        <w:t>grosse toile à chaîne de coton &amp; trame de chanvre</w:t>
+      </w:r>
+      <w:r>
+        <w:rPr>
+          <w:rFonts w:eastAsia="Times New Roman"/>
+          <w:lang w:eastAsia="en-US"/>
+        </w:rPr>
+        <w:t xml:space="preserve"> </w:t>
+      </w:r>
+      <w:r>
+        <w:rPr>
+          <w:rFonts w:ascii="Avenir Book" w:hAnsi="Avenir Book"/>
+          <w:color w:val="000000"/>
+        </w:rPr>
+        <w:t>, dont on se sert pour les voiles des galeres</w:t>
+      </w:r>
+      <w:r>
+        <w:rPr>
+          <w:rFonts w:ascii="Avenir Book" w:hAnsi="Avenir Book"/>
+          <w:color w:val="000000"/>
+        </w:rPr>
+        <w:t xml:space="preserve">", </w:t>
+      </w:r>
+      <w:r>
+        <w:rPr>
+          <w:rFonts w:ascii="Avenir Book" w:hAnsi="Avenir Book"/>
+          <w:i/>
+          <w:color w:val="000000"/>
+        </w:rPr>
+        <w:t>Encyclopédie</w:t>
+      </w:r>
+      <w:r>
+        <w:rPr>
+          <w:rFonts w:ascii="Avenir Book" w:hAnsi="Avenir Book"/>
+          <w:color w:val="000000"/>
+        </w:rPr>
+        <w:t xml:space="preserve">, article </w:t>
+      </w:r>
+      <w:r>
+        <w:rPr>
+          <w:rFonts w:ascii="Avenir Book" w:hAnsi="Avenir Book"/>
+          <w:color w:val="000000"/>
+        </w:rPr>
+        <w:t>"Cotonnine".</w:t>
+      </w:r>
+      <w:bookmarkStart w:id="1" w:name="_GoBack"/>
+      <w:bookmarkEnd w:id="1"/>
+    </w:p>
+    <w:p>
+      <w:pPr>
+        <w:rPr>
+          <w:rFonts w:ascii="Avenir Book" w:hAnsi="Avenir Book"/>
+          <w:color w:val="000000"/>
+        </w:rPr>
+      </w:pPr>
+      <w:r>
+        <w:rPr>
+          <w:rFonts w:ascii="Avenir Book" w:hAnsi="Avenir Book"/>
+          <w:color w:val="000000"/>
+        </w:rPr>
         <w:t xml:space="preserve">• </w:t>
       </w:r>
       <w:r>
@@ -8538,7 +8596,6 @@
         <w:rPr>
           <w:rFonts w:ascii="Avenir Book" w:eastAsia="Times New Roman" w:hAnsi="Avenir Book"/>
         </w:rPr>
-        <w:lastRenderedPageBreak/>
         <w:t>• Fonçaille: "</w:t>
       </w:r>
       <w:r>
@@ -9349,7 +9406,6 @@
         <w:rPr>
           <w:rFonts w:ascii="Avenir Book" w:hAnsi="Avenir Book"/>
         </w:rPr>
-        <w:lastRenderedPageBreak/>
         <w:t xml:space="preserve">• Lanillas: "petites étoffes de laine de nankin", </w:t>
       </w:r>
       <w:r>
@@ -10078,7 +10134,6 @@
           <w:rFonts w:ascii="Avenir Book" w:hAnsi="Avenir Book"/>
           <w:color w:val="000000"/>
         </w:rPr>
-        <w:lastRenderedPageBreak/>
         <w:t>• Ne</w:t>
       </w:r>
       <w:r>
@@ -10762,14 +10817,7 @@
         <w:rPr>
           <w:rFonts w:ascii="Avenir Book" w:hAnsi="Avenir Book"/>
         </w:rPr>
-        <w:t xml:space="preserve">: « Nom que l’on donne à une espèce de toile claire faite de crin de cheval, qui sert à faire des tamis ou sas pour faire passer l’amidon, le plâtre </w:t>
-      </w:r>
-      <w:r>
-        <w:rPr>
-          <w:rFonts w:ascii="Avenir Book" w:hAnsi="Avenir Book"/>
-        </w:rPr>
-        <w:lastRenderedPageBreak/>
-        <w:t xml:space="preserve">et autres choses semblables qu’on veut mettre en poudre fine… Les rapatelles se fabriquent pour la plupart dans la Basse-Normandie aux environs de Coutance… Quoique qu’il ne se fasse pas un grand négoce de cette marchandise, néanmoins le tarif de 1664 ne laisse pas d’en parler et d’en fixer les droits à 12 s. le cent pesant, tant à l’entrée qu’à la sortie », article "Rapatelle", </w:t>
+        <w:t xml:space="preserve">: « Nom que l’on donne à une espèce de toile claire faite de crin de cheval, qui sert à faire des tamis ou sas pour faire passer l’amidon, le plâtre et autres choses semblables qu’on veut mettre en poudre fine… Les rapatelles se fabriquent pour la plupart dans la Basse-Normandie aux environs de Coutance… Quoique qu’il ne se fasse pas un grand négoce de cette marchandise, néanmoins le tarif de 1664 ne laisse pas d’en parler et d’en fixer les droits à 12 s. le cent pesant, tant à l’entrée qu’à la sortie », article "Rapatelle", </w:t>
       </w:r>
       <w:r>
         <w:rPr>
@@ -11538,7 +11586,6 @@
         <w:rPr>
           <w:rFonts w:ascii="Avenir Book" w:hAnsi="Avenir Book"/>
         </w:rPr>
-        <w:lastRenderedPageBreak/>
         <w:t>• Tapsel: "</w:t>
       </w:r>
       <w:r>
@@ -12153,7 +12200,6 @@
   <w:style w:type="character" w:default="1" w:styleId="DefaultParagraphFont">
     <w:name w:val="Default Paragraph Font"/>
     <w:uiPriority w:val="1"/>
-    <w:semiHidden/>
     <w:unhideWhenUsed/>
   </w:style>
   <w:style w:type="table" w:default="1" w:styleId="TableNormal">
@@ -12433,7 +12479,6 @@
   <w:style w:type="character" w:default="1" w:styleId="DefaultParagraphFont">
     <w:name w:val="Default Paragraph Font"/>
     <w:uiPriority w:val="1"/>
-    <w:semiHidden/>
     <w:unhideWhenUsed/>
   </w:style>
   <w:style w:type="table" w:default="1" w:styleId="TableNormal">

</xml_diff>

<commit_message>
Verif normal orthog suite
41000 lignes faites
</commit_message>
<xml_diff>
--- a/traitements_marchandises/2015Repertoire.docx
+++ b/traitements_marchandises/2015Repertoire.docx
@@ -7632,8 +7632,6 @@
         </w:rPr>
         <w:t>"Cotonnine".</w:t>
       </w:r>
-      <w:bookmarkStart w:id="1" w:name="_GoBack"/>
-      <w:bookmarkEnd w:id="1"/>
     </w:p>
     <w:p>
       <w:pPr>
@@ -8065,6 +8063,54 @@
           <w:bCs/>
         </w:rPr>
         <w:t xml:space="preserve"> 3.</w:t>
+      </w:r>
+    </w:p>
+    <w:p>
+      <w:pPr>
+        <w:rPr>
+          <w:rFonts w:ascii="Avenir Book" w:hAnsi="Avenir Book"/>
+          <w:bCs/>
+        </w:rPr>
+      </w:pPr>
+      <w:r>
+        <w:rPr>
+          <w:rFonts w:ascii="Avenir Book" w:hAnsi="Avenir Book"/>
+          <w:bCs/>
+        </w:rPr>
+        <w:t>• Dictame: "</w:t>
+      </w:r>
+      <w:r>
+        <w:rPr>
+          <w:rFonts w:ascii="Avenir Book" w:hAnsi="Avenir Book"/>
+          <w:bCs/>
+        </w:rPr>
+        <w:t>Plante aromatique de la famille des Labiées, dans laquelle les Grecs voyaient un puissant vulnéraire</w:t>
+      </w:r>
+      <w:r>
+        <w:rPr>
+          <w:rFonts w:ascii="Avenir Book" w:hAnsi="Avenir Book"/>
+          <w:bCs/>
+        </w:rPr>
+        <w:t>"</w:t>
+      </w:r>
+      <w:r>
+        <w:rPr>
+          <w:rFonts w:ascii="Avenir Book" w:hAnsi="Avenir Book"/>
+        </w:rPr>
+        <w:t xml:space="preserve">, </w:t>
+      </w:r>
+      <w:r>
+        <w:rPr>
+          <w:rFonts w:ascii="Avenir Book" w:hAnsi="Avenir Book"/>
+          <w:i/>
+        </w:rPr>
+        <w:t>CNRTL</w:t>
+      </w:r>
+      <w:r>
+        <w:rPr>
+          <w:rFonts w:ascii="Avenir Book" w:hAnsi="Avenir Book"/>
+        </w:rPr>
+        <w:t>.</w:t>
       </w:r>
     </w:p>
     <w:p>
@@ -10734,6 +10780,82 @@
         <w:rPr>
           <w:rFonts w:ascii="Avenir Book" w:hAnsi="Avenir Book"/>
         </w:rPr>
+        <w:t>• Rack: arak, "</w:t>
+      </w:r>
+      <w:r>
+        <w:rPr>
+          <w:rFonts w:ascii="Avenir Book" w:hAnsi="Avenir Book"/>
+          <w:bCs/>
+        </w:rPr>
+        <w:t>R</w:t>
+      </w:r>
+      <w:r>
+        <w:rPr>
+          <w:rFonts w:ascii="Avenir Book" w:hAnsi="Avenir Book"/>
+          <w:bCs/>
+        </w:rPr>
+        <w:t>ack</w:t>
+      </w:r>
+      <w:r>
+        <w:rPr>
+          <w:rFonts w:ascii="Avenir Book" w:hAnsi="Avenir Book"/>
+        </w:rPr>
+        <w:t xml:space="preserve"> ou </w:t>
+      </w:r>
+      <w:r>
+        <w:rPr>
+          <w:rFonts w:ascii="Avenir Book" w:hAnsi="Avenir Book"/>
+        </w:rPr>
+        <w:t>arak:</w:t>
+      </w:r>
+      <w:r>
+        <w:rPr>
+          <w:rFonts w:ascii="Avenir Book" w:hAnsi="Avenir Book"/>
+        </w:rPr>
+        <w:t xml:space="preserve"> liqueur s</w:t>
+      </w:r>
+      <w:r>
+        <w:rPr>
+          <w:rFonts w:ascii="Avenir Book" w:hAnsi="Avenir Book"/>
+        </w:rPr>
+        <w:t>piritueuse très</w:t>
+      </w:r>
+      <w:r>
+        <w:rPr>
+          <w:rFonts w:ascii="Avenir Book" w:hAnsi="Avenir Book"/>
+        </w:rPr>
+        <w:t xml:space="preserve"> forte</w:t>
+      </w:r>
+      <w:r>
+        <w:rPr>
+          <w:rFonts w:ascii="Avenir Book" w:hAnsi="Avenir Book"/>
+        </w:rPr>
+        <w:t xml:space="preserve">", article "Rack", </w:t>
+      </w:r>
+      <w:r>
+        <w:rPr>
+          <w:rFonts w:ascii="Avenir Book" w:hAnsi="Avenir Book"/>
+          <w:i/>
+        </w:rPr>
+        <w:t>Encyclopédie</w:t>
+      </w:r>
+      <w:r>
+        <w:rPr>
+          <w:rFonts w:ascii="Avenir Book" w:hAnsi="Avenir Book"/>
+        </w:rPr>
+        <w:t>.</w:t>
+      </w:r>
+    </w:p>
+    <w:p>
+      <w:pPr>
+        <w:rPr>
+          <w:rFonts w:ascii="Avenir Book" w:hAnsi="Avenir Book"/>
+        </w:rPr>
+      </w:pPr>
+      <w:r>
+        <w:rPr>
+          <w:rFonts w:ascii="Avenir Book" w:hAnsi="Avenir Book"/>
+        </w:rPr>
         <w:t xml:space="preserve">• Raiseau: </w:t>
       </w:r>
       <w:r>
@@ -11209,6 +11331,115 @@
         </w:rPr>
         <w:t>.</w:t>
       </w:r>
+    </w:p>
+    <w:p>
+      <w:pPr>
+        <w:rPr>
+          <w:rFonts w:ascii="Avenir Book" w:hAnsi="Avenir Book"/>
+        </w:rPr>
+      </w:pPr>
+      <w:r>
+        <w:rPr>
+          <w:rFonts w:ascii="Avenir Book" w:hAnsi="Avenir Book"/>
+        </w:rPr>
+        <w:t xml:space="preserve">• Salemporis: </w:t>
+      </w:r>
+      <w:r>
+        <w:rPr>
+          <w:rFonts w:ascii="Avenir Book" w:hAnsi="Avenir Book"/>
+        </w:rPr>
+        <w:t xml:space="preserve">aussi "Lisats","autre sorte de toile qui vient des Indes, de Perse, &amp; de la Mecque", </w:t>
+      </w:r>
+      <w:r>
+        <w:rPr>
+          <w:rFonts w:ascii="Avenir Book" w:hAnsi="Avenir Book"/>
+        </w:rPr>
+        <w:t xml:space="preserve">Savary, </w:t>
+      </w:r>
+      <w:r>
+        <w:rPr>
+          <w:rFonts w:ascii="Avenir Book" w:hAnsi="Avenir Book"/>
+          <w:i/>
+        </w:rPr>
+        <w:t>Dictionnaire</w:t>
+      </w:r>
+      <w:r>
+        <w:rPr>
+          <w:rFonts w:ascii="Avenir Book" w:hAnsi="Avenir Book"/>
+        </w:rPr>
+        <w:t xml:space="preserve"> 1 p. 343, article "Commerce de l'Europe". Aussi "toiles du Coromandel", </w:t>
+      </w:r>
+      <w:r>
+        <w:rPr>
+          <w:rFonts w:ascii="Avenir Book" w:hAnsi="Avenir Book"/>
+        </w:rPr>
+        <w:t>Alain Roman,</w:t>
+      </w:r>
+      <w:r>
+        <w:rPr>
+          <w:rFonts w:ascii="Avenir Book" w:hAnsi="Avenir Book"/>
+        </w:rPr>
+        <w:t xml:space="preserve"> </w:t>
+      </w:r>
+      <w:r>
+        <w:rPr>
+          <w:rFonts w:ascii="Avenir Book" w:hAnsi="Avenir Book"/>
+          <w:i/>
+        </w:rPr>
+        <w:t>Saint-Malo au temps des négriers</w:t>
+      </w:r>
+      <w:r>
+        <w:rPr>
+          <w:rFonts w:ascii="Avenir Book" w:hAnsi="Avenir Book"/>
+        </w:rPr>
+        <w:t>, Paris: Karthala, 2001,p. 332</w:t>
+      </w:r>
+      <w:r>
+        <w:rPr>
+          <w:rFonts w:ascii="Avenir Book" w:hAnsi="Avenir Book"/>
+        </w:rPr>
+        <w:t>.</w:t>
+      </w:r>
+    </w:p>
+    <w:p>
+      <w:pPr>
+        <w:rPr>
+          <w:rFonts w:ascii="Avenir Book" w:hAnsi="Avenir Book"/>
+        </w:rPr>
+      </w:pPr>
+      <w:r>
+        <w:rPr>
+          <w:rFonts w:ascii="Avenir Book" w:hAnsi="Avenir Book"/>
+        </w:rPr>
+        <w:t>• Salicor: "salicore", "</w:t>
+      </w:r>
+      <w:r>
+        <w:rPr>
+          <w:rFonts w:ascii="Avenir Book" w:hAnsi="Avenir Book"/>
+        </w:rPr>
+        <w:t>sel alkali fixe marin</w:t>
+      </w:r>
+      <w:r>
+        <w:rPr>
+          <w:rFonts w:ascii="Avenir Book" w:hAnsi="Avenir Book"/>
+        </w:rPr>
+        <w:t xml:space="preserve">", article "Soude", </w:t>
+      </w:r>
+      <w:r>
+        <w:rPr>
+          <w:rFonts w:ascii="Avenir Book" w:hAnsi="Avenir Book"/>
+          <w:i/>
+        </w:rPr>
+        <w:t>Encyclopédie</w:t>
+      </w:r>
+      <w:r>
+        <w:rPr>
+          <w:rFonts w:ascii="Avenir Book" w:hAnsi="Avenir Book"/>
+        </w:rPr>
+        <w:t>.</w:t>
+      </w:r>
+      <w:bookmarkStart w:id="1" w:name="_GoBack"/>
+      <w:bookmarkEnd w:id="1"/>
     </w:p>
     <w:p>
       <w:pPr>

</xml_diff>

<commit_message>
20160313 Normalisation orthographique vérifiée
45020 lignes vérifiées
</commit_message>
<xml_diff>
--- a/traitements_marchandises/2015Repertoire.docx
+++ b/traitements_marchandises/2015Repertoire.docx
@@ -669,6 +669,82 @@
         <w:rPr>
           <w:rFonts w:ascii="Avenir Book" w:hAnsi="Avenir Book"/>
         </w:rPr>
+        <w:t>• [HYPOTHESE] Corot</w:t>
+      </w:r>
+      <w:r>
+        <w:rPr>
+          <w:rFonts w:ascii="Avenir Book" w:hAnsi="Avenir Book"/>
+        </w:rPr>
+        <w:t>, corots</w:t>
+      </w:r>
+      <w:r>
+        <w:rPr>
+          <w:rFonts w:ascii="Avenir Book" w:hAnsi="Avenir Book"/>
+        </w:rPr>
+        <w:t>, coros</w:t>
+      </w:r>
+      <w:r>
+        <w:rPr>
+          <w:rFonts w:ascii="Avenir Book" w:hAnsi="Avenir Book"/>
+        </w:rPr>
+        <w:t>, korot</w:t>
+      </w:r>
+      <w:r>
+        <w:rPr>
+          <w:rFonts w:ascii="Avenir Book" w:hAnsi="Avenir Book"/>
+        </w:rPr>
+        <w:t xml:space="preserve">: </w:t>
+      </w:r>
+      <w:r>
+        <w:rPr>
+          <w:rFonts w:ascii="Avenir Book" w:hAnsi="Avenir Book"/>
+        </w:rPr>
+        <w:t xml:space="preserve">"korot", "Etoffe propre à la traite" fabriquée à Rouen, </w:t>
+      </w:r>
+      <w:r>
+        <w:rPr>
+          <w:rFonts w:ascii="Avenir Book" w:hAnsi="Avenir Book"/>
+          <w:color w:val="000000"/>
+        </w:rPr>
+        <w:t xml:space="preserve">Jacques Peuchet, </w:t>
+      </w:r>
+      <w:r>
+        <w:rPr>
+          <w:rFonts w:ascii="Avenir Book" w:hAnsi="Avenir Book"/>
+          <w:bCs/>
+          <w:i/>
+          <w:color w:val="000000"/>
+        </w:rPr>
+        <w:t>Dictionnaire universel de la geographie commercante</w:t>
+      </w:r>
+      <w:r>
+        <w:rPr>
+          <w:rFonts w:ascii="Avenir Book" w:hAnsi="Avenir Book"/>
+          <w:bCs/>
+          <w:color w:val="000000"/>
+        </w:rPr>
+        <w:t>, vol. 5, Paris: Blanchon, 1799, p. 487.</w:t>
+      </w:r>
+      <w:r>
+        <w:rPr>
+          <w:rFonts w:ascii="Avenir Book" w:hAnsi="Avenir Book"/>
+          <w:bCs/>
+          <w:color w:val="000000"/>
+        </w:rPr>
+        <w:t xml:space="preserve"> Orthographe dominante "coros"?</w:t>
+      </w:r>
+    </w:p>
+    <w:p>
+      <w:pPr>
+        <w:rPr>
+          <w:rFonts w:ascii="Avenir Book" w:hAnsi="Avenir Book"/>
+        </w:rPr>
+      </w:pPr>
+      <w:r>
+        <w:rPr>
+          <w:rFonts w:ascii="Avenir Book" w:hAnsi="Avenir Book"/>
+        </w:rPr>
+        <w:lastRenderedPageBreak/>
         <w:t>• [HYPOTHESE] Écarage (bois d'): bois d'équarissage?</w:t>
       </w:r>
     </w:p>
@@ -721,7 +797,6 @@
         <w:rPr>
           <w:rFonts w:ascii="Avenir Book" w:hAnsi="Avenir Book"/>
         </w:rPr>
-        <w:lastRenderedPageBreak/>
         <w:t xml:space="preserve">• </w:t>
       </w:r>
       <w:r>
@@ -8542,6 +8617,36 @@
           <w:rFonts w:ascii="Avenir Book" w:hAnsi="Avenir Book"/>
           <w:bCs/>
         </w:rPr>
+        <w:t xml:space="preserve">• Fayal (bois de ): soit "faya", bois des îles de l'Atlantique (Açores, Canaries, Madère), </w:t>
+      </w:r>
+      <w:r>
+        <w:rPr>
+          <w:rFonts w:ascii="Avenir Book" w:hAnsi="Avenir Book"/>
+          <w:bCs/>
+          <w:i/>
+        </w:rPr>
+        <w:t>Xycol</w:t>
+      </w:r>
+      <w:r>
+        <w:rPr>
+          <w:rFonts w:ascii="Avenir Book" w:hAnsi="Avenir Book"/>
+          <w:bCs/>
+        </w:rPr>
+        <w:t>; soir "Faial", île des Açores.</w:t>
+      </w:r>
+    </w:p>
+    <w:p>
+      <w:pPr>
+        <w:rPr>
+          <w:rFonts w:ascii="Avenir Book" w:hAnsi="Avenir Book"/>
+          <w:bCs/>
+        </w:rPr>
+      </w:pPr>
+      <w:r>
+        <w:rPr>
+          <w:rFonts w:ascii="Avenir Book" w:hAnsi="Avenir Book"/>
+          <w:bCs/>
+        </w:rPr>
         <w:t xml:space="preserve">• Fayard (bois de): "Hêtre commun", </w:t>
       </w:r>
       <w:r>
@@ -9213,7 +9318,15 @@
         <w:rPr>
           <w:rFonts w:ascii="Avenir Book" w:hAnsi="Avenir Book"/>
         </w:rPr>
-        <w:t xml:space="preserve">gingamp, gingan, gingas, </w:t>
+        <w:t xml:space="preserve">gingamp, </w:t>
+      </w:r>
+      <w:bookmarkStart w:id="1" w:name="_GoBack"/>
+      <w:bookmarkEnd w:id="1"/>
+      <w:r>
+        <w:rPr>
+          <w:rFonts w:ascii="Avenir Book" w:hAnsi="Avenir Book"/>
+        </w:rPr>
+        <w:t xml:space="preserve">gingan, gingas, </w:t>
       </w:r>
       <w:r>
         <w:rPr>
@@ -9303,6 +9416,18 @@
           <w:rFonts w:ascii="Avenir Book" w:hAnsi="Avenir Book"/>
         </w:rPr>
         <w:t xml:space="preserve"> vol. 2, article "Inde".</w:t>
+      </w:r>
+      <w:r>
+        <w:rPr>
+          <w:rFonts w:ascii="Avenir Book" w:hAnsi="Avenir Book"/>
+        </w:rPr>
+        <w:t xml:space="preserve"> </w:t>
+      </w:r>
+      <w:r>
+        <w:rPr>
+          <w:rFonts w:ascii="Avenir Book" w:hAnsi="Avenir Book"/>
+        </w:rPr>
+        <w:t>Remplacé partout par "bois des Indes" car impossible de distinguer les deux catégories.</w:t>
       </w:r>
     </w:p>
     <w:p>
@@ -9738,6 +9863,70 @@
       <w:r>
         <w:rPr>
           <w:rFonts w:ascii="Avenir Book" w:hAnsi="Avenir Book"/>
+        </w:rPr>
+        <w:t>• Locarnans, locornans: toile de Locronan, Bretagne</w:t>
+      </w:r>
+      <w:r>
+        <w:rPr>
+          <w:rFonts w:ascii="Avenir Book" w:hAnsi="Avenir Book"/>
+        </w:rPr>
+        <w:t xml:space="preserve"> (Lokorn en breton). Cf. </w:t>
+      </w:r>
+      <w:hyperlink r:id="rId10" w:history="1">
+        <w:r>
+          <w:rPr>
+            <w:rStyle w:val="Hyperlink"/>
+            <w:rFonts w:ascii="Avenir Book" w:hAnsi="Avenir Book"/>
+          </w:rPr>
+          <w:t>http://www.villedelocronan.fr/locronan-informations-generales/histoire/la-manufacture-de-la-toile-a-voile</w:t>
+        </w:r>
+      </w:hyperlink>
+      <w:r>
+        <w:rPr>
+          <w:rFonts w:ascii="Avenir Book" w:hAnsi="Avenir Book"/>
+        </w:rPr>
+        <w:t xml:space="preserve"> et également Archives communales de Nantes, "Inventaire sommaire des archives communales antérieures à 1790", série HH.35, 1783, "</w:t>
+      </w:r>
+      <w:r>
+        <w:t xml:space="preserve"> </w:t>
+      </w:r>
+      <w:r>
+        <w:rPr>
+          <w:rFonts w:ascii="Avenir Book" w:hAnsi="Avenir Book"/>
+        </w:rPr>
+        <w:t xml:space="preserve">qui permet </w:t>
+      </w:r>
+      <w:r>
+        <w:rPr>
+          <w:rFonts w:ascii="Avenir Book" w:hAnsi="Avenir Book"/>
+        </w:rPr>
+        <w:t>aux fabricans de Locornan d'augmenter le nombre de fils en chaine de leurs toiles à voiles</w:t>
+      </w:r>
+      <w:r>
+        <w:rPr>
+          <w:rFonts w:ascii="Avenir Book" w:hAnsi="Avenir Book"/>
+        </w:rPr>
+        <w:t xml:space="preserve">". Accessible à </w:t>
+      </w:r>
+      <w:hyperlink r:id="rId11" w:history="1">
+        <w:r>
+          <w:rPr>
+            <w:rStyle w:val="Hyperlink"/>
+            <w:rFonts w:ascii="Avenir Book" w:hAnsi="Avenir Book"/>
+          </w:rPr>
+          <w:t>http://www.archives.nantes.fr/PAGES/ENLIGNE/inventaires_series_anciennes/fichierspdf/serie_HH.pdf</w:t>
+        </w:r>
+      </w:hyperlink>
+    </w:p>
+    <w:p>
+      <w:pPr>
+        <w:rPr>
+          <w:rFonts w:ascii="Avenir Book" w:hAnsi="Avenir Book"/>
+        </w:rPr>
+      </w:pPr>
+      <w:r>
+        <w:rPr>
+          <w:rFonts w:ascii="Avenir Book" w:hAnsi="Avenir Book"/>
           <w:color w:val="000000"/>
         </w:rPr>
         <w:t>• Lien : « Il se fabrique du verre en table de plusieurs sortes… Il s’en fait aussi de diverses couleurs, qui toutes aussi bien que le blanc se vendent au ballot ou ballon, avec cette différence que les ballons de verre blanc contiennent vingt-cinq liens, &amp; le lien six tables ; &amp; que pour le verre de couleur, il n’y a que 12 liens &amp; demi au ballon, et trois tables au lien. »</w:t>
@@ -11438,8 +11627,6 @@
         </w:rPr>
         <w:t>.</w:t>
       </w:r>
-      <w:bookmarkStart w:id="1" w:name="_GoBack"/>
-      <w:bookmarkEnd w:id="1"/>
     </w:p>
     <w:p>
       <w:pPr>
@@ -11987,6 +12174,25 @@
           <w:rFonts w:ascii="Avenir Book" w:hAnsi="Avenir Book"/>
         </w:rPr>
         <w:t>, vol. 1, Paris: Lottin, 1769.</w:t>
+      </w:r>
+      <w:r>
+        <w:rPr>
+          <w:rFonts w:ascii="Avenir Book" w:hAnsi="Avenir Book"/>
+        </w:rPr>
+        <w:t xml:space="preserve"> Aussi "ternatane", devenu "tarlatane" </w:t>
+      </w:r>
+      <w:r>
+        <w:rPr>
+          <w:rFonts w:ascii="Avenir Book" w:hAnsi="Avenir Book"/>
+          <w:i/>
+        </w:rPr>
+        <w:t>CNRTFL</w:t>
+      </w:r>
+      <w:r>
+        <w:rPr>
+          <w:rFonts w:ascii="Avenir Book" w:hAnsi="Avenir Book"/>
+        </w:rPr>
+        <w:t xml:space="preserve"> article "Tarlatane".</w:t>
       </w:r>
     </w:p>
     <w:p>
@@ -12431,6 +12637,7 @@
   <w:style w:type="character" w:default="1" w:styleId="DefaultParagraphFont">
     <w:name w:val="Default Paragraph Font"/>
     <w:uiPriority w:val="1"/>
+    <w:semiHidden/>
     <w:unhideWhenUsed/>
   </w:style>
   <w:style w:type="table" w:default="1" w:styleId="TableNormal">
@@ -12710,6 +12917,7 @@
   <w:style w:type="character" w:default="1" w:styleId="DefaultParagraphFont">
     <w:name w:val="Default Paragraph Font"/>
     <w:uiPriority w:val="1"/>
+    <w:semiHidden/>
     <w:unhideWhenUsed/>
   </w:style>
   <w:style w:type="table" w:default="1" w:styleId="TableNormal">

</xml_diff>